<commit_message>
updated screens and audio files
</commit_message>
<xml_diff>
--- a/Report.docx
+++ b/Report.docx
@@ -78,8 +78,17 @@
           <w:rFonts w:ascii="Times New Roman" w:hAnsi="Times New Roman" w:cs="Times New Roman"/>
           <w:b/>
         </w:rPr>
-        <w:t xml:space="preserve"> Hargus</w:t>
-      </w:r>
+        <w:t xml:space="preserve"> </w:t>
+      </w:r>
+      <w:proofErr w:type="spellStart"/>
+      <w:r>
+        <w:rPr>
+          <w:rFonts w:ascii="Times New Roman" w:hAnsi="Times New Roman" w:cs="Times New Roman"/>
+          <w:b/>
+        </w:rPr>
+        <w:t>Hargus</w:t>
+      </w:r>
+      <w:proofErr w:type="spellEnd"/>
       <w:r>
         <w:rPr>
           <w:rFonts w:ascii="Times New Roman" w:hAnsi="Times New Roman" w:cs="Times New Roman"/>
@@ -113,84 +122,109 @@
           <w:rFonts w:ascii="Times New Roman" w:hAnsi="Times New Roman" w:cs="Times New Roman"/>
           <w:b/>
         </w:rPr>
-        <w:t>, Nikiander</w:t>
-      </w:r>
-      <w:r>
-        <w:rPr>
-          <w:rFonts w:ascii="Times New Roman" w:hAnsi="Times New Roman" w:cs="Times New Roman"/>
-          <w:b/>
-        </w:rPr>
-        <w:t xml:space="preserve"> Pelari</w:t>
+        <w:t xml:space="preserve">, </w:t>
+      </w:r>
+      <w:proofErr w:type="spellStart"/>
+      <w:r>
+        <w:rPr>
+          <w:rFonts w:ascii="Times New Roman" w:hAnsi="Times New Roman" w:cs="Times New Roman"/>
+          <w:b/>
+        </w:rPr>
+        <w:t>Nikiander</w:t>
+      </w:r>
+      <w:proofErr w:type="spellEnd"/>
+      <w:r>
+        <w:rPr>
+          <w:rFonts w:ascii="Times New Roman" w:hAnsi="Times New Roman" w:cs="Times New Roman"/>
+          <w:b/>
+        </w:rPr>
+        <w:t xml:space="preserve"> </w:t>
+      </w:r>
+      <w:proofErr w:type="spellStart"/>
+      <w:r>
+        <w:rPr>
+          <w:rFonts w:ascii="Times New Roman" w:hAnsi="Times New Roman" w:cs="Times New Roman"/>
+          <w:b/>
+        </w:rPr>
+        <w:t>Pelari</w:t>
+      </w:r>
+      <w:proofErr w:type="spellEnd"/>
+    </w:p>
+    <w:p>
+      <w:pPr>
+        <w:spacing w:after="120" w:line="360" w:lineRule="auto"/>
+        <w:rPr>
+          <w:rFonts w:ascii="Times New Roman" w:hAnsi="Times New Roman" w:cs="Times New Roman"/>
+          <w:b/>
+        </w:rPr>
+      </w:pPr>
+    </w:p>
+    <w:p>
+      <w:pPr>
+        <w:spacing w:after="120" w:line="360" w:lineRule="auto"/>
+        <w:rPr>
+          <w:rFonts w:ascii="Times New Roman" w:hAnsi="Times New Roman" w:cs="Times New Roman"/>
+          <w:b/>
+        </w:rPr>
+      </w:pPr>
+      <w:r>
+        <w:rPr>
+          <w:rFonts w:ascii="Times New Roman" w:hAnsi="Times New Roman" w:cs="Times New Roman"/>
+          <w:b/>
+        </w:rPr>
+        <w:t>Project Name: Barrel Dodger</w:t>
+      </w:r>
+    </w:p>
+    <w:p>
+      <w:pPr>
+        <w:spacing w:after="120" w:line="360" w:lineRule="auto"/>
+        <w:rPr>
+          <w:rFonts w:ascii="Times New Roman" w:hAnsi="Times New Roman" w:cs="Times New Roman"/>
+          <w:b/>
+        </w:rPr>
+      </w:pPr>
+      <w:r>
+        <w:rPr>
+          <w:rFonts w:ascii="Times New Roman" w:hAnsi="Times New Roman" w:cs="Times New Roman"/>
+          <w:b/>
+        </w:rPr>
+        <w:t>Proje</w:t>
+      </w:r>
+      <w:r>
+        <w:rPr>
+          <w:rFonts w:ascii="Times New Roman" w:hAnsi="Times New Roman" w:cs="Times New Roman"/>
+          <w:b/>
+        </w:rPr>
+        <w:t>ct Type: Interactive Android Game</w:t>
+      </w:r>
+    </w:p>
+    <w:p>
+      <w:pPr>
+        <w:spacing w:after="120" w:line="360" w:lineRule="auto"/>
+        <w:rPr>
+          <w:rFonts w:ascii="Times New Roman" w:hAnsi="Times New Roman" w:cs="Times New Roman"/>
+        </w:rPr>
+      </w:pPr>
+    </w:p>
+    <w:p>
+      <w:pPr>
+        <w:spacing w:after="120" w:line="360" w:lineRule="auto"/>
+        <w:rPr>
+          <w:rFonts w:ascii="Times New Roman" w:hAnsi="Times New Roman" w:cs="Times New Roman"/>
+          <w:b/>
+          <w:bCs/>
+        </w:rPr>
+      </w:pPr>
+      <w:r>
+        <w:rPr>
+          <w:rFonts w:ascii="Times New Roman" w:hAnsi="Times New Roman" w:cs="Times New Roman"/>
+          <w:b/>
+          <w:bCs/>
+        </w:rPr>
+        <w:t>Project Description:</w:t>
       </w:r>
       <w:bookmarkStart w:id="0" w:name="_GoBack"/>
       <w:bookmarkEnd w:id="0"/>
-    </w:p>
-    <w:p>
-      <w:pPr>
-        <w:spacing w:after="120" w:line="360" w:lineRule="auto"/>
-        <w:rPr>
-          <w:rFonts w:ascii="Times New Roman" w:hAnsi="Times New Roman" w:cs="Times New Roman"/>
-          <w:b/>
-        </w:rPr>
-      </w:pPr>
-    </w:p>
-    <w:p>
-      <w:pPr>
-        <w:spacing w:after="120" w:line="360" w:lineRule="auto"/>
-        <w:rPr>
-          <w:rFonts w:ascii="Times New Roman" w:hAnsi="Times New Roman" w:cs="Times New Roman"/>
-          <w:b/>
-        </w:rPr>
-      </w:pPr>
-      <w:r>
-        <w:rPr>
-          <w:rFonts w:ascii="Times New Roman" w:hAnsi="Times New Roman" w:cs="Times New Roman"/>
-          <w:b/>
-        </w:rPr>
-        <w:t>Project Name: Barrel Dodger</w:t>
-      </w:r>
-    </w:p>
-    <w:p>
-      <w:pPr>
-        <w:spacing w:after="120" w:line="360" w:lineRule="auto"/>
-        <w:rPr>
-          <w:rFonts w:ascii="Times New Roman" w:hAnsi="Times New Roman" w:cs="Times New Roman"/>
-          <w:b/>
-        </w:rPr>
-      </w:pPr>
-      <w:r>
-        <w:rPr>
-          <w:rFonts w:ascii="Times New Roman" w:hAnsi="Times New Roman" w:cs="Times New Roman"/>
-          <w:b/>
-        </w:rPr>
-        <w:t>Project Type: Interactive Android App</w:t>
-      </w:r>
-    </w:p>
-    <w:p>
-      <w:pPr>
-        <w:spacing w:after="120" w:line="360" w:lineRule="auto"/>
-        <w:rPr>
-          <w:rFonts w:ascii="Times New Roman" w:hAnsi="Times New Roman" w:cs="Times New Roman"/>
-        </w:rPr>
-      </w:pPr>
-    </w:p>
-    <w:p>
-      <w:pPr>
-        <w:spacing w:after="120" w:line="360" w:lineRule="auto"/>
-        <w:rPr>
-          <w:rFonts w:ascii="Times New Roman" w:hAnsi="Times New Roman" w:cs="Times New Roman"/>
-          <w:b/>
-          <w:bCs/>
-        </w:rPr>
-      </w:pPr>
-      <w:r>
-        <w:rPr>
-          <w:rFonts w:ascii="Times New Roman" w:hAnsi="Times New Roman" w:cs="Times New Roman"/>
-          <w:b/>
-          <w:bCs/>
-        </w:rPr>
-        <w:t>Project Description:</w:t>
-      </w:r>
     </w:p>
     <w:p>
       <w:pPr>

</xml_diff>

<commit_message>
Added score keeping and pop-up
</commit_message>
<xml_diff>
--- a/Report.docx
+++ b/Report.docx
@@ -78,6 +78,43 @@
           <w:rFonts w:ascii="Times New Roman" w:hAnsi="Times New Roman" w:cs="Times New Roman"/>
           <w:b/>
         </w:rPr>
+        <w:t xml:space="preserve"> Hargus</w:t>
+      </w:r>
+      <w:r>
+        <w:rPr>
+          <w:rFonts w:ascii="Times New Roman" w:hAnsi="Times New Roman" w:cs="Times New Roman"/>
+          <w:b/>
+        </w:rPr>
+        <w:t>, Jimmy</w:t>
+      </w:r>
+      <w:r>
+        <w:rPr>
+          <w:rFonts w:ascii="Times New Roman" w:hAnsi="Times New Roman" w:cs="Times New Roman"/>
+          <w:b/>
+        </w:rPr>
+        <w:t xml:space="preserve"> Ye</w:t>
+      </w:r>
+      <w:r>
+        <w:rPr>
+          <w:rFonts w:ascii="Times New Roman" w:hAnsi="Times New Roman" w:cs="Times New Roman"/>
+          <w:b/>
+        </w:rPr>
+        <w:t xml:space="preserve">, </w:t>
+      </w:r>
+      <w:proofErr w:type="spellStart"/>
+      <w:r>
+        <w:rPr>
+          <w:rFonts w:ascii="Times New Roman" w:hAnsi="Times New Roman" w:cs="Times New Roman"/>
+          <w:b/>
+        </w:rPr>
+        <w:t>Tahmid</w:t>
+      </w:r>
+      <w:proofErr w:type="spellEnd"/>
+      <w:r>
+        <w:rPr>
+          <w:rFonts w:ascii="Times New Roman" w:hAnsi="Times New Roman" w:cs="Times New Roman"/>
+          <w:b/>
+        </w:rPr>
         <w:t xml:space="preserve"> </w:t>
       </w:r>
       <w:proofErr w:type="spellStart"/>
@@ -86,37 +123,9 @@
           <w:rFonts w:ascii="Times New Roman" w:hAnsi="Times New Roman" w:cs="Times New Roman"/>
           <w:b/>
         </w:rPr>
-        <w:t>Hargus</w:t>
+        <w:t>Munat</w:t>
       </w:r>
       <w:proofErr w:type="spellEnd"/>
-      <w:r>
-        <w:rPr>
-          <w:rFonts w:ascii="Times New Roman" w:hAnsi="Times New Roman" w:cs="Times New Roman"/>
-          <w:b/>
-        </w:rPr>
-        <w:t>, Jimmy</w:t>
-      </w:r>
-      <w:r>
-        <w:rPr>
-          <w:rFonts w:ascii="Times New Roman" w:hAnsi="Times New Roman" w:cs="Times New Roman"/>
-          <w:b/>
-        </w:rPr>
-        <w:t xml:space="preserve"> Ye</w:t>
-      </w:r>
-      <w:r>
-        <w:rPr>
-          <w:rFonts w:ascii="Times New Roman" w:hAnsi="Times New Roman" w:cs="Times New Roman"/>
-          <w:b/>
-        </w:rPr>
-        <w:t>, Tahmid</w:t>
-      </w:r>
-      <w:r>
-        <w:rPr>
-          <w:rFonts w:ascii="Times New Roman" w:hAnsi="Times New Roman" w:cs="Times New Roman"/>
-          <w:b/>
-        </w:rPr>
-        <w:t xml:space="preserve"> Munat</w:t>
-      </w:r>
       <w:r>
         <w:rPr>
           <w:rFonts w:ascii="Times New Roman" w:hAnsi="Times New Roman" w:cs="Times New Roman"/>
@@ -428,21 +437,7 @@
         <w:rPr>
           <w:rFonts w:ascii="Times New Roman" w:hAnsi="Times New Roman" w:cs="Times New Roman"/>
         </w:rPr>
-        <w:t xml:space="preserve">the </w:t>
-      </w:r>
-      <w:proofErr w:type="spellStart"/>
-      <w:r>
-        <w:rPr>
-          <w:rFonts w:ascii="Times New Roman" w:hAnsi="Times New Roman" w:cs="Times New Roman"/>
-        </w:rPr>
-        <w:t>touch.mp3</w:t>
-      </w:r>
-      <w:proofErr w:type="spellEnd"/>
-      <w:r>
-        <w:rPr>
-          <w:rFonts w:ascii="Times New Roman" w:hAnsi="Times New Roman" w:cs="Times New Roman"/>
-        </w:rPr>
-        <w:t xml:space="preserve"> file</w:t>
+        <w:t>the touch.mp3 file</w:t>
       </w:r>
       <w:r>
         <w:rPr>
@@ -625,6 +620,12 @@
         </w:rPr>
         <w:t>While running an app, the user may choose to turn off a few options to save energy. This may be higher graphics options, turning off music, lower the brightness etc. The user should also close unnecessary apps to avoid draining more energy.</w:t>
       </w:r>
+      <w:r>
+        <w:rPr>
+          <w:rFonts w:ascii="Times New Roman" w:hAnsi="Times New Roman" w:cs="Times New Roman"/>
+        </w:rPr>
+        <w:t xml:space="preserve"> Additionally, the user could play the app in “airplane” mode since it does not require internet or Bluetooth connectivity and these things use energy running in the background.</w:t>
+      </w:r>
     </w:p>
     <w:p>
       <w:pPr>
@@ -730,8 +731,12 @@
         </w:rPr>
         <w:t xml:space="preserve"> </w:t>
       </w:r>
-      <w:bookmarkStart w:id="0" w:name="_GoBack"/>
-      <w:bookmarkEnd w:id="0"/>
+      <w:r>
+        <w:rPr>
+          <w:rFonts w:ascii="Times New Roman" w:hAnsi="Times New Roman" w:cs="Times New Roman"/>
+        </w:rPr>
+        <w:t>We could also sacrifice some of the smoothness of the gameplay by lowering the frame rate, which would mean that the canvas would not have to be updated so frequently and the app would run fewer computations. This would save energy.</w:t>
+      </w:r>
     </w:p>
     <w:p>
       <w:pPr>
@@ -764,13 +769,172 @@
     </w:p>
     <w:p>
       <w:pPr>
-        <w:pStyle w:val="ListParagraph"/>
         <w:spacing w:after="120" w:line="360" w:lineRule="auto"/>
         <w:ind w:left="840"/>
         <w:rPr>
           <w:rFonts w:ascii="Times New Roman" w:hAnsi="Times New Roman" w:cs="Times New Roman"/>
         </w:rPr>
       </w:pPr>
+      <w:r>
+        <w:rPr>
+          <w:rFonts w:ascii="Times New Roman" w:hAnsi="Times New Roman" w:cs="Times New Roman"/>
+        </w:rPr>
+        <w:t xml:space="preserve">Here are some of the ideas </w:t>
+      </w:r>
+      <w:r>
+        <w:rPr>
+          <w:rFonts w:ascii="Times New Roman" w:hAnsi="Times New Roman" w:cs="Times New Roman"/>
+        </w:rPr>
+        <w:t xml:space="preserve">we </w:t>
+      </w:r>
+      <w:r>
+        <w:rPr>
+          <w:rFonts w:ascii="Times New Roman" w:hAnsi="Times New Roman" w:cs="Times New Roman"/>
+        </w:rPr>
+        <w:t>discussed above:</w:t>
+      </w:r>
+    </w:p>
+    <w:p>
+      <w:pPr>
+        <w:pStyle w:val="ListParagraph"/>
+        <w:numPr>
+          <w:ilvl w:val="0"/>
+          <w:numId w:val="3"/>
+        </w:numPr>
+        <w:spacing w:after="120" w:line="360" w:lineRule="auto"/>
+        <w:rPr>
+          <w:rFonts w:ascii="Times New Roman" w:hAnsi="Times New Roman" w:cs="Times New Roman"/>
+        </w:rPr>
+      </w:pPr>
+      <w:r>
+        <w:rPr>
+          <w:rFonts w:ascii="Times New Roman" w:hAnsi="Times New Roman" w:cs="Times New Roman"/>
+        </w:rPr>
+        <w:t>Using a lower graphics resolution</w:t>
+      </w:r>
+    </w:p>
+    <w:p>
+      <w:pPr>
+        <w:pStyle w:val="ListParagraph"/>
+        <w:numPr>
+          <w:ilvl w:val="0"/>
+          <w:numId w:val="3"/>
+        </w:numPr>
+        <w:spacing w:after="120" w:line="360" w:lineRule="auto"/>
+        <w:rPr>
+          <w:rFonts w:ascii="Times New Roman" w:hAnsi="Times New Roman" w:cs="Times New Roman"/>
+        </w:rPr>
+      </w:pPr>
+      <w:r>
+        <w:rPr>
+          <w:rFonts w:ascii="Times New Roman" w:hAnsi="Times New Roman" w:cs="Times New Roman"/>
+        </w:rPr>
+        <w:t>Turn on a</w:t>
+      </w:r>
+      <w:r>
+        <w:rPr>
+          <w:rFonts w:ascii="Times New Roman" w:hAnsi="Times New Roman" w:cs="Times New Roman"/>
+        </w:rPr>
+        <w:t>irplane mode</w:t>
+      </w:r>
+    </w:p>
+    <w:p>
+      <w:pPr>
+        <w:pStyle w:val="ListParagraph"/>
+        <w:numPr>
+          <w:ilvl w:val="0"/>
+          <w:numId w:val="3"/>
+        </w:numPr>
+        <w:spacing w:after="120" w:line="360" w:lineRule="auto"/>
+        <w:rPr>
+          <w:rFonts w:ascii="Times New Roman" w:hAnsi="Times New Roman" w:cs="Times New Roman"/>
+        </w:rPr>
+      </w:pPr>
+      <w:r>
+        <w:rPr>
+          <w:rFonts w:ascii="Times New Roman" w:hAnsi="Times New Roman" w:cs="Times New Roman"/>
+        </w:rPr>
+        <w:t>Turning off music</w:t>
+      </w:r>
+    </w:p>
+    <w:p>
+      <w:pPr>
+        <w:pStyle w:val="ListParagraph"/>
+        <w:numPr>
+          <w:ilvl w:val="0"/>
+          <w:numId w:val="3"/>
+        </w:numPr>
+        <w:spacing w:after="120" w:line="360" w:lineRule="auto"/>
+        <w:rPr>
+          <w:rFonts w:ascii="Times New Roman" w:hAnsi="Times New Roman" w:cs="Times New Roman"/>
+        </w:rPr>
+      </w:pPr>
+      <w:r>
+        <w:rPr>
+          <w:rFonts w:ascii="Times New Roman" w:hAnsi="Times New Roman" w:cs="Times New Roman"/>
+        </w:rPr>
+        <w:t>Lower brightness</w:t>
+      </w:r>
+    </w:p>
+    <w:p>
+      <w:pPr>
+        <w:pStyle w:val="ListParagraph"/>
+        <w:numPr>
+          <w:ilvl w:val="0"/>
+          <w:numId w:val="3"/>
+        </w:numPr>
+        <w:spacing w:after="120" w:line="360" w:lineRule="auto"/>
+        <w:rPr>
+          <w:rFonts w:ascii="Times New Roman" w:hAnsi="Times New Roman" w:cs="Times New Roman"/>
+        </w:rPr>
+      </w:pPr>
+      <w:r>
+        <w:rPr>
+          <w:rFonts w:ascii="Times New Roman" w:hAnsi="Times New Roman" w:cs="Times New Roman"/>
+        </w:rPr>
+        <w:t>Lowering frame rate</w:t>
+      </w:r>
+      <w:bookmarkStart w:id="0" w:name="_GoBack"/>
+      <w:bookmarkEnd w:id="0"/>
+    </w:p>
+    <w:p>
+      <w:pPr>
+        <w:pStyle w:val="ListParagraph"/>
+        <w:numPr>
+          <w:ilvl w:val="0"/>
+          <w:numId w:val="3"/>
+        </w:numPr>
+        <w:spacing w:after="120" w:line="360" w:lineRule="auto"/>
+        <w:rPr>
+          <w:rFonts w:ascii="Times New Roman" w:hAnsi="Times New Roman" w:cs="Times New Roman"/>
+        </w:rPr>
+      </w:pPr>
+      <w:r>
+        <w:rPr>
+          <w:rFonts w:ascii="Times New Roman" w:hAnsi="Times New Roman" w:cs="Times New Roman"/>
+        </w:rPr>
+        <w:t>Minimize unnecessary/unwanted features</w:t>
+      </w:r>
+    </w:p>
+    <w:p>
+      <w:pPr>
+        <w:pStyle w:val="ListParagraph"/>
+        <w:numPr>
+          <w:ilvl w:val="0"/>
+          <w:numId w:val="3"/>
+        </w:numPr>
+        <w:spacing w:after="120" w:line="360" w:lineRule="auto"/>
+        <w:rPr>
+          <w:rFonts w:ascii="Times New Roman" w:hAnsi="Times New Roman" w:cs="Times New Roman"/>
+        </w:rPr>
+      </w:pPr>
+      <w:r>
+        <w:rPr>
+          <w:rFonts w:ascii="Times New Roman" w:hAnsi="Times New Roman" w:cs="Times New Roman"/>
+        </w:rPr>
+        <w:lastRenderedPageBreak/>
+        <w:t>Minimize methods run to avoid dropping frames</w:t>
+      </w:r>
     </w:p>
     <w:p>
       <w:pPr>
@@ -918,8 +1082,238 @@
       </w:pPr>
     </w:lvl>
   </w:abstractNum>
+  <w:abstractNum w:abstractNumId="1" w15:restartNumberingAfterBreak="0">
+    <w:nsid w:val="6B6B418C"/>
+    <w:multiLevelType w:val="hybridMultilevel"/>
+    <w:tmpl w:val="B62C3D4C"/>
+    <w:lvl w:ilvl="0" w:tplc="AF1C64A6">
+      <w:numFmt w:val="bullet"/>
+      <w:lvlText w:val="-"/>
+      <w:lvlJc w:val="left"/>
+      <w:pPr>
+        <w:ind w:left="1200" w:hanging="360"/>
+      </w:pPr>
+      <w:rPr>
+        <w:rFonts w:ascii="Times New Roman" w:eastAsiaTheme="minorHAnsi" w:hAnsi="Times New Roman" w:cs="Times New Roman" w:hint="default"/>
+      </w:rPr>
+    </w:lvl>
+    <w:lvl w:ilvl="1" w:tplc="04090003" w:tentative="1">
+      <w:start w:val="1"/>
+      <w:numFmt w:val="bullet"/>
+      <w:lvlText w:val="o"/>
+      <w:lvlJc w:val="left"/>
+      <w:pPr>
+        <w:ind w:left="1920" w:hanging="360"/>
+      </w:pPr>
+      <w:rPr>
+        <w:rFonts w:ascii="Courier New" w:hAnsi="Courier New" w:cs="Courier New" w:hint="default"/>
+      </w:rPr>
+    </w:lvl>
+    <w:lvl w:ilvl="2" w:tplc="04090005" w:tentative="1">
+      <w:start w:val="1"/>
+      <w:numFmt w:val="bullet"/>
+      <w:lvlText w:val=""/>
+      <w:lvlJc w:val="left"/>
+      <w:pPr>
+        <w:ind w:left="2640" w:hanging="360"/>
+      </w:pPr>
+      <w:rPr>
+        <w:rFonts w:ascii="Wingdings" w:hAnsi="Wingdings" w:hint="default"/>
+      </w:rPr>
+    </w:lvl>
+    <w:lvl w:ilvl="3" w:tplc="04090001" w:tentative="1">
+      <w:start w:val="1"/>
+      <w:numFmt w:val="bullet"/>
+      <w:lvlText w:val=""/>
+      <w:lvlJc w:val="left"/>
+      <w:pPr>
+        <w:ind w:left="3360" w:hanging="360"/>
+      </w:pPr>
+      <w:rPr>
+        <w:rFonts w:ascii="Symbol" w:hAnsi="Symbol" w:hint="default"/>
+      </w:rPr>
+    </w:lvl>
+    <w:lvl w:ilvl="4" w:tplc="04090003" w:tentative="1">
+      <w:start w:val="1"/>
+      <w:numFmt w:val="bullet"/>
+      <w:lvlText w:val="o"/>
+      <w:lvlJc w:val="left"/>
+      <w:pPr>
+        <w:ind w:left="4080" w:hanging="360"/>
+      </w:pPr>
+      <w:rPr>
+        <w:rFonts w:ascii="Courier New" w:hAnsi="Courier New" w:cs="Courier New" w:hint="default"/>
+      </w:rPr>
+    </w:lvl>
+    <w:lvl w:ilvl="5" w:tplc="04090005" w:tentative="1">
+      <w:start w:val="1"/>
+      <w:numFmt w:val="bullet"/>
+      <w:lvlText w:val=""/>
+      <w:lvlJc w:val="left"/>
+      <w:pPr>
+        <w:ind w:left="4800" w:hanging="360"/>
+      </w:pPr>
+      <w:rPr>
+        <w:rFonts w:ascii="Wingdings" w:hAnsi="Wingdings" w:hint="default"/>
+      </w:rPr>
+    </w:lvl>
+    <w:lvl w:ilvl="6" w:tplc="04090001" w:tentative="1">
+      <w:start w:val="1"/>
+      <w:numFmt w:val="bullet"/>
+      <w:lvlText w:val=""/>
+      <w:lvlJc w:val="left"/>
+      <w:pPr>
+        <w:ind w:left="5520" w:hanging="360"/>
+      </w:pPr>
+      <w:rPr>
+        <w:rFonts w:ascii="Symbol" w:hAnsi="Symbol" w:hint="default"/>
+      </w:rPr>
+    </w:lvl>
+    <w:lvl w:ilvl="7" w:tplc="04090003" w:tentative="1">
+      <w:start w:val="1"/>
+      <w:numFmt w:val="bullet"/>
+      <w:lvlText w:val="o"/>
+      <w:lvlJc w:val="left"/>
+      <w:pPr>
+        <w:ind w:left="6240" w:hanging="360"/>
+      </w:pPr>
+      <w:rPr>
+        <w:rFonts w:ascii="Courier New" w:hAnsi="Courier New" w:cs="Courier New" w:hint="default"/>
+      </w:rPr>
+    </w:lvl>
+    <w:lvl w:ilvl="8" w:tplc="04090005" w:tentative="1">
+      <w:start w:val="1"/>
+      <w:numFmt w:val="bullet"/>
+      <w:lvlText w:val=""/>
+      <w:lvlJc w:val="left"/>
+      <w:pPr>
+        <w:ind w:left="6960" w:hanging="360"/>
+      </w:pPr>
+      <w:rPr>
+        <w:rFonts w:ascii="Wingdings" w:hAnsi="Wingdings" w:hint="default"/>
+      </w:rPr>
+    </w:lvl>
+  </w:abstractNum>
+  <w:abstractNum w:abstractNumId="2" w15:restartNumberingAfterBreak="0">
+    <w:nsid w:val="71F057DE"/>
+    <w:multiLevelType w:val="hybridMultilevel"/>
+    <w:tmpl w:val="24FADA62"/>
+    <w:lvl w:ilvl="0" w:tplc="5FD04C86">
+      <w:numFmt w:val="bullet"/>
+      <w:lvlText w:val="-"/>
+      <w:lvlJc w:val="left"/>
+      <w:pPr>
+        <w:ind w:left="1200" w:hanging="360"/>
+      </w:pPr>
+      <w:rPr>
+        <w:rFonts w:ascii="Times New Roman" w:eastAsiaTheme="minorHAnsi" w:hAnsi="Times New Roman" w:cs="Times New Roman" w:hint="default"/>
+      </w:rPr>
+    </w:lvl>
+    <w:lvl w:ilvl="1" w:tplc="04090003" w:tentative="1">
+      <w:start w:val="1"/>
+      <w:numFmt w:val="bullet"/>
+      <w:lvlText w:val="o"/>
+      <w:lvlJc w:val="left"/>
+      <w:pPr>
+        <w:ind w:left="1920" w:hanging="360"/>
+      </w:pPr>
+      <w:rPr>
+        <w:rFonts w:ascii="Courier New" w:hAnsi="Courier New" w:cs="Courier New" w:hint="default"/>
+      </w:rPr>
+    </w:lvl>
+    <w:lvl w:ilvl="2" w:tplc="04090005" w:tentative="1">
+      <w:start w:val="1"/>
+      <w:numFmt w:val="bullet"/>
+      <w:lvlText w:val=""/>
+      <w:lvlJc w:val="left"/>
+      <w:pPr>
+        <w:ind w:left="2640" w:hanging="360"/>
+      </w:pPr>
+      <w:rPr>
+        <w:rFonts w:ascii="Wingdings" w:hAnsi="Wingdings" w:hint="default"/>
+      </w:rPr>
+    </w:lvl>
+    <w:lvl w:ilvl="3" w:tplc="04090001" w:tentative="1">
+      <w:start w:val="1"/>
+      <w:numFmt w:val="bullet"/>
+      <w:lvlText w:val=""/>
+      <w:lvlJc w:val="left"/>
+      <w:pPr>
+        <w:ind w:left="3360" w:hanging="360"/>
+      </w:pPr>
+      <w:rPr>
+        <w:rFonts w:ascii="Symbol" w:hAnsi="Symbol" w:hint="default"/>
+      </w:rPr>
+    </w:lvl>
+    <w:lvl w:ilvl="4" w:tplc="04090003" w:tentative="1">
+      <w:start w:val="1"/>
+      <w:numFmt w:val="bullet"/>
+      <w:lvlText w:val="o"/>
+      <w:lvlJc w:val="left"/>
+      <w:pPr>
+        <w:ind w:left="4080" w:hanging="360"/>
+      </w:pPr>
+      <w:rPr>
+        <w:rFonts w:ascii="Courier New" w:hAnsi="Courier New" w:cs="Courier New" w:hint="default"/>
+      </w:rPr>
+    </w:lvl>
+    <w:lvl w:ilvl="5" w:tplc="04090005" w:tentative="1">
+      <w:start w:val="1"/>
+      <w:numFmt w:val="bullet"/>
+      <w:lvlText w:val=""/>
+      <w:lvlJc w:val="left"/>
+      <w:pPr>
+        <w:ind w:left="4800" w:hanging="360"/>
+      </w:pPr>
+      <w:rPr>
+        <w:rFonts w:ascii="Wingdings" w:hAnsi="Wingdings" w:hint="default"/>
+      </w:rPr>
+    </w:lvl>
+    <w:lvl w:ilvl="6" w:tplc="04090001" w:tentative="1">
+      <w:start w:val="1"/>
+      <w:numFmt w:val="bullet"/>
+      <w:lvlText w:val=""/>
+      <w:lvlJc w:val="left"/>
+      <w:pPr>
+        <w:ind w:left="5520" w:hanging="360"/>
+      </w:pPr>
+      <w:rPr>
+        <w:rFonts w:ascii="Symbol" w:hAnsi="Symbol" w:hint="default"/>
+      </w:rPr>
+    </w:lvl>
+    <w:lvl w:ilvl="7" w:tplc="04090003" w:tentative="1">
+      <w:start w:val="1"/>
+      <w:numFmt w:val="bullet"/>
+      <w:lvlText w:val="o"/>
+      <w:lvlJc w:val="left"/>
+      <w:pPr>
+        <w:ind w:left="6240" w:hanging="360"/>
+      </w:pPr>
+      <w:rPr>
+        <w:rFonts w:ascii="Courier New" w:hAnsi="Courier New" w:cs="Courier New" w:hint="default"/>
+      </w:rPr>
+    </w:lvl>
+    <w:lvl w:ilvl="8" w:tplc="04090005" w:tentative="1">
+      <w:start w:val="1"/>
+      <w:numFmt w:val="bullet"/>
+      <w:lvlText w:val=""/>
+      <w:lvlJc w:val="left"/>
+      <w:pPr>
+        <w:ind w:left="6960" w:hanging="360"/>
+      </w:pPr>
+      <w:rPr>
+        <w:rFonts w:ascii="Wingdings" w:hAnsi="Wingdings" w:hint="default"/>
+      </w:rPr>
+    </w:lvl>
+  </w:abstractNum>
   <w:num w:numId="1">
     <w:abstractNumId w:val="0"/>
+  </w:num>
+  <w:num w:numId="2">
+    <w:abstractNumId w:val="1"/>
+  </w:num>
+  <w:num w:numId="3">
+    <w:abstractNumId w:val="2"/>
   </w:num>
 </w:numbering>
 </file>

</xml_diff>